<commit_message>
Updated the new format for CPE 3 and EE 3
</commit_message>
<xml_diff>
--- a/ACM Template/acm_template_microprocessor_BSCPE3CPE323MS21222.docx
+++ b/ACM Template/acm_template_microprocessor_BSCPE3CPE323MS21222.docx
@@ -130,150 +130,21 @@
           <w:rFonts w:eastAsiaTheme="minorEastAsia"/>
           <w:caps w:val="0"/>
         </w:rPr>
-        <w:t xml:space="preserve"> (Leader)</w:t>
-      </w:r>
-    </w:p>
-    <w:p>
-      <w:pPr>
-        <w:pStyle w:val="Affiliation"/>
-        <w:rPr>
-          <w:rFonts w:eastAsiaTheme="minorEastAsia"/>
-        </w:rPr>
-      </w:pPr>
-      <w:r>
-        <w:rPr>
-          <w:rFonts w:eastAsiaTheme="minorEastAsia" w:hint="eastAsia"/>
-        </w:rPr>
-        <w:t>First author's affiliation</w:t>
-      </w:r>
-      <w:r>
-        <w:rPr>
-          <w:rFonts w:eastAsiaTheme="minorEastAsia"/>
-        </w:rPr>
-        <w:t>, an Institution with a very long name</w:t>
-      </w:r>
-      <w:r>
-        <w:rPr>
-          <w:rFonts w:eastAsiaTheme="minorEastAsia"/>
-        </w:rPr>
-        <w:t xml:space="preserve">, </w:t>
-      </w:r>
-      <w:r>
-        <w:rPr>
-          <w:rFonts w:eastAsiaTheme="minorEastAsia"/>
-        </w:rPr>
-        <w:t>xxxx</w:t>
-      </w:r>
-      <w:r>
-        <w:rPr>
-          <w:rFonts w:eastAsiaTheme="minorEastAsia"/>
-        </w:rPr>
-        <w:t>@gmail.com</w:t>
-      </w:r>
-    </w:p>
-    <w:p>
-      <w:pPr>
-        <w:pStyle w:val="Authors"/>
-        <w:rPr>
-          <w:rStyle w:val="AuthorsChar"/>
-        </w:rPr>
-      </w:pPr>
-      <w:r>
-        <w:rPr>
-          <w:rStyle w:val="AuthorsChar"/>
-        </w:rPr>
-        <w:t>Second</w:t>
-      </w:r>
-      <w:r>
-        <w:rPr>
-          <w:rStyle w:val="AuthorsChar"/>
-        </w:rPr>
-        <w:t xml:space="preserve"> </w:t>
-      </w:r>
-      <w:r>
-        <w:rPr>
-          <w:rStyle w:val="AuthorsChar"/>
-        </w:rPr>
-        <w:t>Author</w:t>
-      </w:r>
-      <w:r>
-        <w:rPr>
-          <w:rStyle w:val="AuthorsChar"/>
-        </w:rPr>
-        <w:t>'</w:t>
-      </w:r>
-      <w:r>
-        <w:rPr>
-          <w:rStyle w:val="AuthorsChar"/>
-        </w:rPr>
-        <w:t>s</w:t>
-      </w:r>
-      <w:r>
-        <w:rPr>
-          <w:rStyle w:val="AuthorsChar"/>
-        </w:rPr>
-        <w:t xml:space="preserve"> </w:t>
-      </w:r>
-      <w:r>
-        <w:rPr>
-          <w:rStyle w:val="AuthorsChar"/>
-        </w:rPr>
-        <w:t>Name</w:t>
-      </w:r>
-      <w:r>
-        <w:rPr>
-          <w:rStyle w:val="AuthorsChar"/>
-        </w:rPr>
-        <w:t xml:space="preserve">, </w:t>
+        <w:t xml:space="preserve"> (</w:t>
       </w:r>
       <w:r>
         <w:rPr>
           <w:rFonts w:eastAsiaTheme="minorEastAsia"/>
           <w:caps w:val="0"/>
         </w:rPr>
-        <w:t>Middle Name</w:t>
-      </w:r>
-      <w:r>
-        <w:rPr>
-          <w:rStyle w:val="AuthorsChar"/>
-        </w:rPr>
-        <w:t xml:space="preserve">, </w:t>
-      </w:r>
-      <w:r>
-        <w:rPr>
-          <w:rStyle w:val="AuthorsChar"/>
-        </w:rPr>
-        <w:t>and</w:t>
-      </w:r>
-      <w:r>
-        <w:rPr>
-          <w:rStyle w:val="AuthorsChar"/>
-        </w:rPr>
-        <w:t xml:space="preserve"> </w:t>
-      </w:r>
-      <w:r>
-        <w:rPr>
-          <w:rStyle w:val="AuthorsChar"/>
-        </w:rPr>
-        <w:t>Last</w:t>
-      </w:r>
-      <w:r>
-        <w:rPr>
-          <w:rStyle w:val="AuthorsChar"/>
-        </w:rPr>
-        <w:t xml:space="preserve"> </w:t>
-      </w:r>
-      <w:r>
-        <w:rPr>
-          <w:rStyle w:val="AuthorsChar"/>
-        </w:rPr>
-        <w:t>Name</w:t>
-      </w:r>
-      <w:r>
-        <w:rPr>
-          <w:rStyle w:val="AuthorsChar"/>
-        </w:rPr>
-        <w:t xml:space="preserve"> (Member)</w:t>
+        <w:t>Student</w:t>
+      </w:r>
+      <w:r>
+        <w:rPr>
+          <w:rFonts w:eastAsiaTheme="minorEastAsia"/>
+          <w:caps w:val="0"/>
+        </w:rPr>
+        <w:t>)</w:t>
       </w:r>
     </w:p>
     <w:p>
@@ -285,27 +156,15 @@
       </w:pPr>
       <w:r>
         <w:rPr>
-          <w:rStyle w:val="AuthorsChar"/>
-        </w:rPr>
-        <w:t>S</w:t>
+          <w:rFonts w:eastAsiaTheme="minorEastAsia" w:hint="eastAsia"/>
+        </w:rPr>
+        <w:t>First author's affiliation</w:t>
       </w:r>
       <w:r>
         <w:rPr>
           <w:rFonts w:eastAsiaTheme="minorEastAsia"/>
         </w:rPr>
-        <w:t xml:space="preserve">econd </w:t>
-      </w:r>
-      <w:r>
-        <w:rPr>
-          <w:rFonts w:eastAsiaTheme="minorEastAsia" w:hint="eastAsia"/>
-        </w:rPr>
-        <w:t>author's affiliation</w:t>
-      </w:r>
-      <w:r>
-        <w:rPr>
-          <w:rFonts w:eastAsiaTheme="minorEastAsia"/>
-        </w:rPr>
-        <w:t>, possibly the same institution</w:t>
+        <w:t>, an Institution with a very long name</w:t>
       </w:r>
       <w:r>
         <w:rPr>
@@ -519,7 +378,7 @@
           <w:b/>
           <w:bCs w:val="0"/>
         </w:rPr>
-        <w:t>Student 1, 2, 3</w:t>
+        <w:t>Student 1</w:t>
       </w:r>
       <w:r>
         <w:t xml:space="preserve">, </w:t>
@@ -651,25 +510,25 @@
         <w:t xml:space="preserve"> Numerous ACM and SIG-specific templates</w:t>
       </w:r>
       <w:r>
-        <w:t xml:space="preserve"> have been examined, and their unique features incorporated into this single new template. If you are new to publishing with ACM, this document is a valuable </w:t>
+        <w:t xml:space="preserve"> have been examined, and their unique features incorporated into this single new template. If you are new to publishing with ACM, this document is a valuable guide to the process of preparing your work for publication. If you have published with ACM before, this document provides insight and instruction into </w:t>
+      </w:r>
+      <w:r>
+        <w:t>the current process for preparing` your manuscript</w:t>
+      </w:r>
+      <w:r>
+        <w:t>.</w:t>
+      </w:r>
+    </w:p>
+    <w:p>
+      <w:pPr>
+        <w:pStyle w:val="Para"/>
+      </w:pPr>
+      <w:r>
+        <w:t xml:space="preserve">This submission template allows authors to submit their papers for review to an ACM Conference or Journal without any output design specifications incorporated at this point in the process. The ACM “Submission </w:t>
       </w:r>
       <w:r>
         <w:lastRenderedPageBreak/>
-        <w:t xml:space="preserve">guide to the process of preparing your work for publication. If you have published with ACM before, this document provides insight and instruction into </w:t>
-      </w:r>
-      <w:r>
-        <w:t>the current process for preparing` your manuscript</w:t>
-      </w:r>
-      <w:r>
-        <w:t>.</w:t>
-      </w:r>
-    </w:p>
-    <w:p>
-      <w:pPr>
-        <w:pStyle w:val="Para"/>
-      </w:pPr>
-      <w:r>
-        <w:t xml:space="preserve">This submission template allows authors to submit their papers for review to an ACM Conference or Journal without any output design specifications incorporated at this point in the process. The ACM “Submission Template” is a single column MS-Word document that allows authors to type their content into the pre-existing set of paragraph formatting styles applied to the sample placeholder text here, or copy-and-paste their text and </w:t>
+        <w:t xml:space="preserve">Template” is a single column MS-Word document that allows authors to type their content into the pre-existing set of paragraph formatting styles applied to the sample placeholder text here, or copy-and-paste their text and </w:t>
       </w:r>
       <w:r>
         <w:rPr>
@@ -906,7 +765,6 @@
         </w:tabs>
       </w:pPr>
       <w:r>
-        <w:lastRenderedPageBreak/>
         <w:t>Inserting CCS concepts</w:t>
       </w:r>
     </w:p>
@@ -940,7 +798,11 @@
         </w:r>
       </w:hyperlink>
       <w:r>
-        <w:t xml:space="preserve"> found in the ACM Digital Library (DL). The tool generates formatted text after you have selected your terms. </w:t>
+        <w:t xml:space="preserve"> found in the ACM Digital Library (DL). The tool </w:t>
+      </w:r>
+      <w:r>
+        <w:lastRenderedPageBreak/>
+        <w:t xml:space="preserve">generates formatted text after you have selected your terms. </w:t>
       </w:r>
       <w:r>
         <w:rPr>
@@ -2144,7 +2006,6 @@
               <w:pStyle w:val="TableCell"/>
             </w:pPr>
             <w:r>
-              <w:lastRenderedPageBreak/>
               <w:t>Para</w:t>
             </w:r>
           </w:p>
@@ -2215,6 +2076,7 @@
               <w:pStyle w:val="TableCell"/>
             </w:pPr>
             <w:r>
+              <w:lastRenderedPageBreak/>
               <w:t>DisplayFormula</w:t>
             </w:r>
           </w:p>
@@ -2229,6 +2091,7 @@
               <w:ind w:firstLine="0"/>
             </w:pPr>
             <w:r>
+              <w:lastRenderedPageBreak/>
               <w:t>flush left text after display items like math equations, lists etc.</w:t>
             </w:r>
           </w:p>
@@ -2238,6 +2101,7 @@
               <w:ind w:firstLine="0"/>
             </w:pPr>
             <w:r>
+              <w:lastRenderedPageBreak/>
               <w:t>numbered math equation</w:t>
             </w:r>
           </w:p>
@@ -2252,6 +2116,7 @@
               <w:ind w:firstLine="0"/>
             </w:pPr>
             <w:r>
+              <w:lastRenderedPageBreak/>
               <w:t>DOI</w:t>
             </w:r>
           </w:p>
@@ -8322,6 +8187,12 @@
 </file>
 
 <file path=customXml/item2.xml><?xml version="1.0" encoding="utf-8"?>
+<p:properties xmlns:p="http://schemas.microsoft.com/office/2006/metadata/properties" xmlns:xsi="http://www.w3.org/2001/XMLSchema-instance" xmlns:pc="http://schemas.microsoft.com/office/infopath/2007/PartnerControls">
+  <documentManagement/>
+</p:properties>
+</file>
+
+<file path=customXml/item3.xml><?xml version="1.0" encoding="utf-8"?>
 <ct:contentTypeSchema xmlns:ct="http://schemas.microsoft.com/office/2006/metadata/contentType" xmlns:ma="http://schemas.microsoft.com/office/2006/metadata/properties/metaAttributes" ct:_="" ma:_="" ma:contentTypeName="Document" ma:contentTypeID="0x01010061124291562DA64AAE0CBB165ED93013" ma:contentTypeVersion="4" ma:contentTypeDescription="Create a new document." ma:contentTypeScope="" ma:versionID="3dcc9f62e465994ef9ff6af1aec5eb40">
   <xsd:schema xmlns:xsd="http://www.w3.org/2001/XMLSchema" xmlns:xs="http://www.w3.org/2001/XMLSchema" xmlns:p="http://schemas.microsoft.com/office/2006/metadata/properties" xmlns:ns2="d311d995-062a-4eb9-8600-86fa875442ef" targetNamespace="http://schemas.microsoft.com/office/2006/metadata/properties" ma:root="true" ma:fieldsID="8802c27bc9453a66d726b2af05ab8714" ns2:_="">
     <xsd:import namespace="d311d995-062a-4eb9-8600-86fa875442ef"/>
@@ -8467,12 +8338,6 @@
 </ct:contentTypeSchema>
 </file>
 
-<file path=customXml/item3.xml><?xml version="1.0" encoding="utf-8"?>
-<p:properties xmlns:p="http://schemas.microsoft.com/office/2006/metadata/properties" xmlns:xsi="http://www.w3.org/2001/XMLSchema-instance" xmlns:pc="http://schemas.microsoft.com/office/infopath/2007/PartnerControls">
-  <documentManagement/>
-</p:properties>
-</file>
-
 <file path=customXml/itemProps1.xml><?xml version="1.0" encoding="utf-8"?>
 <ds:datastoreItem xmlns:ds="http://schemas.openxmlformats.org/officeDocument/2006/customXml" ds:itemID="{98D8D14C-23DA-4E89-A8FE-F23174827AEA}">
   <ds:schemaRefs>
@@ -8482,6 +8347,15 @@
 </file>
 
 <file path=customXml/itemProps2.xml><?xml version="1.0" encoding="utf-8"?>
+<ds:datastoreItem xmlns:ds="http://schemas.openxmlformats.org/officeDocument/2006/customXml" ds:itemID="{3326E8FA-DBB8-4655-8EB6-26A3EF378729}">
+  <ds:schemaRefs>
+    <ds:schemaRef ds:uri="http://schemas.microsoft.com/office/2006/metadata/properties"/>
+    <ds:schemaRef ds:uri="http://schemas.microsoft.com/office/infopath/2007/PartnerControls"/>
+  </ds:schemaRefs>
+</ds:datastoreItem>
+</file>
+
+<file path=customXml/itemProps3.xml><?xml version="1.0" encoding="utf-8"?>
 <ds:datastoreItem xmlns:ds="http://schemas.openxmlformats.org/officeDocument/2006/customXml" ds:itemID="{D1B8A24E-67C6-4BB6-B0B6-FDE2EB157DF7}">
   <ds:schemaRefs>
     <ds:schemaRef ds:uri="http://schemas.microsoft.com/office/2006/metadata/contentType"/>
@@ -8497,13 +8371,4 @@
     <ds:schemaRef ds:uri="http://schemas.microsoft.com/internal/obd"/>
   </ds:schemaRefs>
 </ds:datastoreItem>
-</file>
-
-<file path=customXml/itemProps3.xml><?xml version="1.0" encoding="utf-8"?>
-<ds:datastoreItem xmlns:ds="http://schemas.openxmlformats.org/officeDocument/2006/customXml" ds:itemID="{3326E8FA-DBB8-4655-8EB6-26A3EF378729}">
-  <ds:schemaRefs>
-    <ds:schemaRef ds:uri="http://schemas.microsoft.com/office/2006/metadata/properties"/>
-    <ds:schemaRef ds:uri="http://schemas.microsoft.com/office/infopath/2007/PartnerControls"/>
-  </ds:schemaRefs>
-</ds:datastoreItem>
 </file>
</xml_diff>